<commit_message>
Implementace spočítání statistik Přidání popisku k názvu souboru ve formuláři Přidán testovací textový soubor K cílům přidáno i ošetření výjimek při načítání souboru
</commit_message>
<xml_diff>
--- a/Převod souboru/docs/analýza.docx
+++ b/Převod souboru/docs/analýza.docx
@@ -92,16 +92,126 @@
         </w:rPr>
         <w:t xml:space="preserve"> pro volbu druhu zpracování</w:t>
       </w:r>
+    </w:p>
+    <w:p>
+      <w:pPr>
+        <w:numPr>
+          <w:ilvl w:val="0"/>
+          <w:numId w:val="3"/>
+        </w:numPr>
+        <w:spacing w:after="0" w:line="240" w:lineRule="auto"/>
+        <w:rPr>
+          <w:rFonts w:eastAsia="Times New Roman"/>
+        </w:rPr>
+      </w:pPr>
+      <w:r>
+        <w:rPr>
+          <w:rFonts w:eastAsia="Times New Roman"/>
+        </w:rPr>
+        <w:t xml:space="preserve">Znak je jakýkoliv </w:t>
+      </w:r>
+      <w:proofErr w:type="spellStart"/>
+      <w:r>
+        <w:rPr>
+          <w:rFonts w:eastAsia="Times New Roman"/>
+        </w:rPr>
+        <w:t>unicode</w:t>
+      </w:r>
+      <w:proofErr w:type="spellEnd"/>
+      <w:r>
+        <w:rPr>
+          <w:rFonts w:eastAsia="Times New Roman"/>
+        </w:rPr>
+        <w:t xml:space="preserve"> znak, včetně bílého znaku</w:t>
+      </w:r>
+    </w:p>
+    <w:p>
+      <w:pPr>
+        <w:numPr>
+          <w:ilvl w:val="0"/>
+          <w:numId w:val="3"/>
+        </w:numPr>
+        <w:spacing w:after="0" w:line="240" w:lineRule="auto"/>
+        <w:rPr>
+          <w:rFonts w:eastAsia="Times New Roman"/>
+        </w:rPr>
+      </w:pPr>
+      <w:r>
+        <w:rPr>
+          <w:rFonts w:eastAsia="Times New Roman"/>
+        </w:rPr>
+        <w:t>Slovo je jakýkoliv znak oddělený bílým znakem</w:t>
+      </w:r>
+    </w:p>
+    <w:p>
+      <w:pPr>
+        <w:numPr>
+          <w:ilvl w:val="0"/>
+          <w:numId w:val="3"/>
+        </w:numPr>
+        <w:spacing w:after="0" w:line="240" w:lineRule="auto"/>
+        <w:rPr>
+          <w:rFonts w:eastAsia="Times New Roman"/>
+        </w:rPr>
+      </w:pPr>
+      <w:r>
+        <w:rPr>
+          <w:rFonts w:eastAsia="Times New Roman"/>
+        </w:rPr>
+        <w:t>Věta je jakýkoliv znak</w:t>
+      </w:r>
+      <w:r>
+        <w:rPr>
+          <w:rFonts w:eastAsia="Times New Roman"/>
+        </w:rPr>
+        <w:t>, včetně bílého,</w:t>
+      </w:r>
+      <w:r>
+        <w:rPr>
+          <w:rFonts w:eastAsia="Times New Roman"/>
+        </w:rPr>
+        <w:t xml:space="preserve"> </w:t>
+      </w:r>
+      <w:r>
+        <w:rPr>
+          <w:rFonts w:eastAsia="Times New Roman"/>
+        </w:rPr>
+        <w:t>ukončený</w:t>
+      </w:r>
+      <w:r>
+        <w:rPr>
+          <w:rFonts w:eastAsia="Times New Roman"/>
+        </w:rPr>
+        <w:t xml:space="preserve"> tečkou</w:t>
+      </w:r>
+    </w:p>
+    <w:p>
+      <w:pPr>
+        <w:numPr>
+          <w:ilvl w:val="1"/>
+          <w:numId w:val="3"/>
+        </w:numPr>
+        <w:spacing w:after="0" w:line="240" w:lineRule="auto"/>
+        <w:rPr>
+          <w:rFonts w:eastAsia="Times New Roman"/>
+        </w:rPr>
+      </w:pPr>
+      <w:r>
+        <w:rPr>
+          <w:rFonts w:eastAsia="Times New Roman"/>
+        </w:rPr>
+        <w:t>několik teček za sebou se počítá jako jedno ukončení věty, ne několik vět</w:t>
+      </w:r>
+    </w:p>
+    <w:p>
+      <w:pPr>
+        <w:pStyle w:val="Heading1"/>
+      </w:pPr>
+      <w:r>
+        <w:t>Cíle</w:t>
+      </w:r>
       <w:bookmarkStart w:id="0" w:name="_GoBack"/>
       <w:bookmarkEnd w:id="0"/>
-    </w:p>
-    <w:p>
-      <w:pPr>
-        <w:pStyle w:val="Heading1"/>
-      </w:pPr>
-      <w:r>
-        <w:t>Cíle</w:t>
-      </w:r>
     </w:p>
     <w:p>
       <w:pPr>
@@ -529,6 +639,7 @@
         </w:numPr>
       </w:pPr>
       <w:r>
+        <w:lastRenderedPageBreak/>
         <w:t>Rychlost</w:t>
       </w:r>
     </w:p>
@@ -585,7 +696,6 @@
         </w:numPr>
       </w:pPr>
       <w:r>
-        <w:lastRenderedPageBreak/>
         <w:t>Minimalizovat n</w:t>
       </w:r>
       <w:r>
@@ -1146,6 +1256,7 @@
         </w:numPr>
       </w:pPr>
       <w:r>
+        <w:lastRenderedPageBreak/>
         <w:t>Naučit se efektivně</w:t>
       </w:r>
       <w:r>
@@ -1182,7 +1293,6 @@
         <w:pStyle w:val="Heading1"/>
       </w:pPr>
       <w:r>
-        <w:lastRenderedPageBreak/>
         <w:t>Návrh UI</w:t>
       </w:r>
     </w:p>

</xml_diff>